<commit_message>
Manual de usuario y fron-end
</commit_message>
<xml_diff>
--- a/Documentacion/MANUAL USUARIO.docx
+++ b/Documentacion/MANUAL USUARIO.docx
@@ -6534,8 +6534,6 @@
         </w:rPr>
         <w:t xml:space="preserve"> </w:t>
       </w:r>
-      <w:bookmarkStart w:id="1" w:name="_GoBack"/>
-      <w:bookmarkEnd w:id="1"/>
       <w:r>
         <w:rPr>
           <w:rFonts w:ascii="Arial" w:eastAsia="Times New Roman" w:hAnsi="Arial" w:cs="Arial"/>
@@ -7507,30 +7505,12 @@
       <w:r>
         <w:rPr>
           <w:rFonts w:ascii="Arial" w:eastAsia="Times New Roman" w:hAnsi="Arial" w:cs="Arial"/>
-          <w:noProof/>
-          <w:lang w:val="es-CO"/>
         </w:rPr>
         <w:drawing>
-          <wp:anchor distT="0" distB="0" distL="114300" distR="114300" simplePos="0" relativeHeight="251680768" behindDoc="0" locked="0" layoutInCell="1" allowOverlap="1" wp14:anchorId="1C358E3C" wp14:editId="4D9E634C">
-            <wp:simplePos x="0" y="0"/>
-            <wp:positionH relativeFrom="margin">
-              <wp:align>right</wp:align>
-            </wp:positionH>
-            <wp:positionV relativeFrom="paragraph">
-              <wp:posOffset>171982</wp:posOffset>
-            </wp:positionV>
-            <wp:extent cx="5746115" cy="2839720"/>
+          <wp:inline distT="0" distB="0" distL="0" distR="0" wp14:anchorId="3F11C0A7" wp14:editId="5DDB2889">
+            <wp:extent cx="5746115" cy="2846070"/>
             <wp:effectExtent l="0" t="0" r="6985" b="0"/>
-            <wp:wrapThrough wrapText="bothSides">
-              <wp:wrapPolygon edited="0">
-                <wp:start x="0" y="0"/>
-                <wp:lineTo x="0" y="21445"/>
-                <wp:lineTo x="21555" y="21445"/>
-                <wp:lineTo x="21555" y="0"/>
-                <wp:lineTo x="0" y="0"/>
-              </wp:wrapPolygon>
-            </wp:wrapThrough>
-            <wp:docPr id="6" name="Imagen 6"/>
+            <wp:docPr id="2" name="Imagen 2"/>
             <wp:cNvGraphicFramePr>
               <a:graphicFrameLocks xmlns:a="http://schemas.openxmlformats.org/drawingml/2006/main" noChangeAspect="1"/>
             </wp:cNvGraphicFramePr>
@@ -7542,13 +7522,7 @@
                     <pic:cNvPicPr/>
                   </pic:nvPicPr>
                   <pic:blipFill>
-                    <a:blip r:embed="rId24" cstate="print">
-                      <a:extLst>
-                        <a:ext uri="{28A0092B-C50C-407E-A947-70E740481C1C}">
-                          <a14:useLocalDpi xmlns:a14="http://schemas.microsoft.com/office/drawing/2010/main" val="0"/>
-                        </a:ext>
-                      </a:extLst>
-                    </a:blip>
+                    <a:blip r:embed="rId37"/>
                     <a:stretch>
                       <a:fillRect/>
                     </a:stretch>
@@ -7556,7 +7530,7 @@
                   <pic:spPr>
                     <a:xfrm>
                       <a:off x="0" y="0"/>
-                      <a:ext cx="5746115" cy="2839720"/>
+                      <a:ext cx="5746115" cy="2846070"/>
                     </a:xfrm>
                     <a:prstGeom prst="rect">
                       <a:avLst/>
@@ -7565,15 +7539,11 @@
                 </pic:pic>
               </a:graphicData>
             </a:graphic>
-            <wp14:sizeRelH relativeFrom="page">
-              <wp14:pctWidth>0</wp14:pctWidth>
-            </wp14:sizeRelH>
-            <wp14:sizeRelV relativeFrom="page">
-              <wp14:pctHeight>0</wp14:pctHeight>
-            </wp14:sizeRelV>
-          </wp:anchor>
+          </wp:inline>
         </w:drawing>
       </w:r>
+      <w:bookmarkStart w:id="1" w:name="_GoBack"/>
+      <w:bookmarkEnd w:id="1"/>
     </w:p>
     <w:p>
       <w:pPr>
@@ -7819,7 +7789,7 @@
                     <pic:cNvPicPr/>
                   </pic:nvPicPr>
                   <pic:blipFill rotWithShape="1">
-                    <a:blip r:embed="rId37" cstate="print">
+                    <a:blip r:embed="rId38" cstate="print">
                       <a:extLst>
                         <a:ext uri="{28A0092B-C50C-407E-A947-70E740481C1C}">
                           <a14:useLocalDpi xmlns:a14="http://schemas.microsoft.com/office/drawing/2010/main" val="0"/>
@@ -7956,7 +7926,7 @@
                     <pic:cNvPicPr/>
                   </pic:nvPicPr>
                   <pic:blipFill rotWithShape="1">
-                    <a:blip r:embed="rId38" cstate="print">
+                    <a:blip r:embed="rId39" cstate="print">
                       <a:extLst>
                         <a:ext uri="{28A0092B-C50C-407E-A947-70E740481C1C}">
                           <a14:useLocalDpi xmlns:a14="http://schemas.microsoft.com/office/drawing/2010/main" val="0"/>
@@ -8033,7 +8003,7 @@
                     <pic:cNvPicPr/>
                   </pic:nvPicPr>
                   <pic:blipFill rotWithShape="1">
-                    <a:blip r:embed="rId39" cstate="print">
+                    <a:blip r:embed="rId40" cstate="print">
                       <a:extLst>
                         <a:ext uri="{28A0092B-C50C-407E-A947-70E740481C1C}">
                           <a14:useLocalDpi xmlns:a14="http://schemas.microsoft.com/office/drawing/2010/main" val="0"/>
@@ -8110,7 +8080,7 @@
                     <pic:cNvPicPr/>
                   </pic:nvPicPr>
                   <pic:blipFill rotWithShape="1">
-                    <a:blip r:embed="rId40" cstate="print">
+                    <a:blip r:embed="rId41" cstate="print">
                       <a:extLst>
                         <a:ext uri="{28A0092B-C50C-407E-A947-70E740481C1C}">
                           <a14:useLocalDpi xmlns:a14="http://schemas.microsoft.com/office/drawing/2010/main" val="0"/>
@@ -8473,7 +8443,7 @@
                     <pic:cNvPicPr/>
                   </pic:nvPicPr>
                   <pic:blipFill rotWithShape="1">
-                    <a:blip r:embed="rId41" cstate="print">
+                    <a:blip r:embed="rId42" cstate="print">
                       <a:extLst>
                         <a:ext uri="{28A0092B-C50C-407E-A947-70E740481C1C}">
                           <a14:useLocalDpi xmlns:a14="http://schemas.microsoft.com/office/drawing/2010/main" val="0"/>
@@ -8583,7 +8553,7 @@
                     <pic:cNvPicPr/>
                   </pic:nvPicPr>
                   <pic:blipFill>
-                    <a:blip r:embed="rId42" cstate="print">
+                    <a:blip r:embed="rId43" cstate="print">
                       <a:extLst>
                         <a:ext uri="{28A0092B-C50C-407E-A947-70E740481C1C}">
                           <a14:useLocalDpi xmlns:a14="http://schemas.microsoft.com/office/drawing/2010/main" val="0"/>
@@ -8819,7 +8789,7 @@
                     <pic:cNvPicPr/>
                   </pic:nvPicPr>
                   <pic:blipFill rotWithShape="1">
-                    <a:blip r:embed="rId43" cstate="print">
+                    <a:blip r:embed="rId44" cstate="print">
                       <a:extLst>
                         <a:ext uri="{28A0092B-C50C-407E-A947-70E740481C1C}">
                           <a14:useLocalDpi xmlns:a14="http://schemas.microsoft.com/office/drawing/2010/main" val="0"/>
@@ -9023,7 +8993,7 @@
                     <pic:cNvPicPr/>
                   </pic:nvPicPr>
                   <pic:blipFill>
-                    <a:blip r:embed="rId44" cstate="print">
+                    <a:blip r:embed="rId45" cstate="print">
                       <a:extLst>
                         <a:ext uri="{28A0092B-C50C-407E-A947-70E740481C1C}">
                           <a14:useLocalDpi xmlns:a14="http://schemas.microsoft.com/office/drawing/2010/main" val="0"/>
@@ -9331,7 +9301,7 @@
                     <pic:cNvPicPr/>
                   </pic:nvPicPr>
                   <pic:blipFill rotWithShape="1">
-                    <a:blip r:embed="rId45" cstate="print">
+                    <a:blip r:embed="rId46" cstate="print">
                       <a:extLst>
                         <a:ext uri="{28A0092B-C50C-407E-A947-70E740481C1C}">
                           <a14:useLocalDpi xmlns:a14="http://schemas.microsoft.com/office/drawing/2010/main" val="0"/>
@@ -9569,7 +9539,7 @@
                     <pic:cNvPicPr/>
                   </pic:nvPicPr>
                   <pic:blipFill rotWithShape="1">
-                    <a:blip r:embed="rId46" cstate="print">
+                    <a:blip r:embed="rId47" cstate="print">
                       <a:extLst>
                         <a:ext uri="{28A0092B-C50C-407E-A947-70E740481C1C}">
                           <a14:useLocalDpi xmlns:a14="http://schemas.microsoft.com/office/drawing/2010/main" val="0"/>
@@ -10806,6 +10776,7 @@
     <w:lsdException w:name="HTML Sample" w:semiHidden="1" w:unhideWhenUsed="1"/>
     <w:lsdException w:name="HTML Typewriter" w:semiHidden="1" w:unhideWhenUsed="1"/>
     <w:lsdException w:name="HTML Variable" w:semiHidden="1" w:unhideWhenUsed="1"/>
+    <w:lsdException w:name="Normal Table" w:semiHidden="1" w:unhideWhenUsed="1"/>
     <w:lsdException w:name="annotation subject" w:semiHidden="1" w:unhideWhenUsed="1"/>
     <w:lsdException w:name="No List" w:semiHidden="1" w:unhideWhenUsed="1"/>
     <w:lsdException w:name="Outline List 1" w:semiHidden="1" w:unhideWhenUsed="1"/>
@@ -10849,8 +10820,10 @@
     <w:lsdException w:name="Table Elegant" w:semiHidden="1" w:unhideWhenUsed="1"/>
     <w:lsdException w:name="Table Professional" w:semiHidden="1" w:unhideWhenUsed="1"/>
     <w:lsdException w:name="Table Subtle 1" w:semiHidden="1" w:unhideWhenUsed="1"/>
+    <w:lsdException w:name="Table Subtle 2" w:semiHidden="1" w:unhideWhenUsed="1"/>
     <w:lsdException w:name="Table Web 1" w:semiHidden="1" w:unhideWhenUsed="1"/>
     <w:lsdException w:name="Table Web 2" w:semiHidden="1" w:unhideWhenUsed="1"/>
+    <w:lsdException w:name="Table Web 3" w:semiHidden="1" w:unhideWhenUsed="1"/>
     <w:lsdException w:name="Balloon Text" w:semiHidden="1" w:unhideWhenUsed="1"/>
     <w:lsdException w:name="Table Grid" w:uiPriority="39"/>
     <w:lsdException w:name="Table Theme" w:semiHidden="1" w:unhideWhenUsed="1"/>
@@ -11608,7 +11581,7 @@
 </file>
 
 <file path=customXml/itemProps1.xml><?xml version="1.0" encoding="utf-8"?>
-<ds:datastoreItem xmlns:ds="http://schemas.openxmlformats.org/officeDocument/2006/customXml" ds:itemID="{6DBBD308-E012-46D7-B74B-4B0E54D93F7F}">
+<ds:datastoreItem xmlns:ds="http://schemas.openxmlformats.org/officeDocument/2006/customXml" ds:itemID="{B05D4273-693A-487F-BDC2-334BF3283D1C}">
   <ds:schemaRefs>
     <ds:schemaRef ds:uri="http://schemas.openxmlformats.org/officeDocument/2006/bibliography"/>
   </ds:schemaRefs>

</xml_diff>